<commit_message>
changed powerpoint and word doc
</commit_message>
<xml_diff>
--- a/crime word doc .docx
+++ b/crime word doc .docx
@@ -629,6 +629,377 @@
         </w:rPr>
         <w:lastRenderedPageBreak/>
         <w:t>highest being 12am and between the hours of 4pm-8pm.</w:t>
+      </w:r>
+      <w:r>
+        <w:rPr>
+          <w:rFonts w:cstheme="minorHAnsi"/>
+          <w:b/>
+          <w:bCs/>
+          <w:sz w:val="48"/>
+          <w:szCs w:val="48"/>
+        </w:rPr>
+        <w:t xml:space="preserve"> </w:t>
+      </w:r>
+    </w:p>
+    <w:p>
+      <w:pPr>
+        <w:rPr>
+          <w:rFonts w:cstheme="minorHAnsi"/>
+          <w:b/>
+          <w:bCs/>
+          <w:sz w:val="48"/>
+          <w:szCs w:val="48"/>
+        </w:rPr>
+      </w:pPr>
+      <w:r>
+        <w:rPr>
+          <w:rFonts w:cstheme="minorHAnsi"/>
+          <w:b/>
+          <w:bCs/>
+          <w:sz w:val="48"/>
+          <w:szCs w:val="48"/>
+        </w:rPr>
+        <w:t xml:space="preserve">Final conclusion for </w:t>
+      </w:r>
+      <w:r>
+        <w:rPr>
+          <w:rFonts w:cstheme="minorHAnsi"/>
+          <w:b/>
+          <w:bCs/>
+          <w:sz w:val="48"/>
+          <w:szCs w:val="48"/>
+        </w:rPr>
+        <w:t xml:space="preserve">the </w:t>
+      </w:r>
+      <w:r>
+        <w:rPr>
+          <w:rFonts w:cstheme="minorHAnsi"/>
+          <w:b/>
+          <w:bCs/>
+          <w:sz w:val="48"/>
+          <w:szCs w:val="48"/>
+        </w:rPr>
+        <w:t>ana</w:t>
+      </w:r>
+      <w:r>
+        <w:rPr>
+          <w:rFonts w:cstheme="minorHAnsi"/>
+          <w:b/>
+          <w:bCs/>
+          <w:sz w:val="48"/>
+          <w:szCs w:val="48"/>
+        </w:rPr>
+        <w:t xml:space="preserve">lysis </w:t>
+      </w:r>
+      <w:r>
+        <w:rPr>
+          <w:rFonts w:cstheme="minorHAnsi"/>
+          <w:b/>
+          <w:bCs/>
+          <w:sz w:val="48"/>
+          <w:szCs w:val="48"/>
+        </w:rPr>
+        <w:t xml:space="preserve">of </w:t>
+      </w:r>
+      <w:r>
+        <w:rPr>
+          <w:rFonts w:cstheme="minorHAnsi"/>
+          <w:b/>
+          <w:bCs/>
+          <w:sz w:val="48"/>
+          <w:szCs w:val="48"/>
+        </w:rPr>
+        <w:t>three highest crimes</w:t>
+      </w:r>
+      <w:r>
+        <w:rPr>
+          <w:rFonts w:cstheme="minorHAnsi"/>
+          <w:b/>
+          <w:bCs/>
+          <w:sz w:val="48"/>
+          <w:szCs w:val="48"/>
+        </w:rPr>
+        <w:t>,</w:t>
+      </w:r>
+      <w:r>
+        <w:rPr>
+          <w:rFonts w:cstheme="minorHAnsi"/>
+          <w:b/>
+          <w:bCs/>
+          <w:sz w:val="48"/>
+          <w:szCs w:val="48"/>
+        </w:rPr>
+        <w:t xml:space="preserve"> </w:t>
+      </w:r>
+      <w:r>
+        <w:rPr>
+          <w:rFonts w:cstheme="minorHAnsi"/>
+          <w:b/>
+          <w:bCs/>
+          <w:sz w:val="48"/>
+          <w:szCs w:val="48"/>
+        </w:rPr>
+        <w:t>was that</w:t>
+      </w:r>
+      <w:r>
+        <w:rPr>
+          <w:rFonts w:cstheme="minorHAnsi"/>
+          <w:b/>
+          <w:bCs/>
+          <w:sz w:val="48"/>
+          <w:szCs w:val="48"/>
+        </w:rPr>
+        <w:t xml:space="preserve"> the lowest occurrences</w:t>
+      </w:r>
+      <w:r>
+        <w:rPr>
+          <w:rFonts w:cstheme="minorHAnsi"/>
+          <w:b/>
+          <w:bCs/>
+          <w:sz w:val="48"/>
+          <w:szCs w:val="48"/>
+        </w:rPr>
+        <w:t xml:space="preserve"> happened</w:t>
+      </w:r>
+      <w:r>
+        <w:rPr>
+          <w:rFonts w:cstheme="minorHAnsi"/>
+          <w:b/>
+          <w:bCs/>
+          <w:sz w:val="48"/>
+          <w:szCs w:val="48"/>
+        </w:rPr>
+        <w:t xml:space="preserve"> </w:t>
+      </w:r>
+      <w:r>
+        <w:rPr>
+          <w:rFonts w:cstheme="minorHAnsi"/>
+          <w:b/>
+          <w:bCs/>
+          <w:sz w:val="48"/>
+          <w:szCs w:val="48"/>
+        </w:rPr>
+        <w:t>during</w:t>
+      </w:r>
+      <w:r>
+        <w:rPr>
+          <w:rFonts w:cstheme="minorHAnsi"/>
+          <w:b/>
+          <w:bCs/>
+          <w:sz w:val="48"/>
+          <w:szCs w:val="48"/>
+        </w:rPr>
+        <w:t xml:space="preserve"> the hours of 4Am-8AM</w:t>
+      </w:r>
+      <w:r>
+        <w:rPr>
+          <w:rFonts w:cstheme="minorHAnsi"/>
+          <w:b/>
+          <w:bCs/>
+          <w:sz w:val="48"/>
+          <w:szCs w:val="48"/>
+        </w:rPr>
+        <w:t>.</w:t>
+      </w:r>
+      <w:r>
+        <w:rPr>
+          <w:rFonts w:cstheme="minorHAnsi"/>
+          <w:b/>
+          <w:bCs/>
+          <w:sz w:val="48"/>
+          <w:szCs w:val="48"/>
+        </w:rPr>
+        <w:t xml:space="preserve"> </w:t>
+      </w:r>
+      <w:r>
+        <w:rPr>
+          <w:rFonts w:cstheme="minorHAnsi"/>
+          <w:b/>
+          <w:bCs/>
+          <w:sz w:val="48"/>
+          <w:szCs w:val="48"/>
+        </w:rPr>
+        <w:t xml:space="preserve"> </w:t>
+      </w:r>
+      <w:r>
+        <w:rPr>
+          <w:rFonts w:cstheme="minorHAnsi"/>
+          <w:b/>
+          <w:bCs/>
+          <w:sz w:val="48"/>
+          <w:szCs w:val="48"/>
+        </w:rPr>
+        <w:t>I</w:t>
+      </w:r>
+      <w:r>
+        <w:rPr>
+          <w:rFonts w:cstheme="minorHAnsi"/>
+          <w:b/>
+          <w:bCs/>
+          <w:sz w:val="48"/>
+          <w:szCs w:val="48"/>
+        </w:rPr>
+        <w:t xml:space="preserve"> had </w:t>
+      </w:r>
+      <w:r>
+        <w:rPr>
+          <w:rFonts w:cstheme="minorHAnsi"/>
+          <w:b/>
+          <w:bCs/>
+          <w:sz w:val="48"/>
+          <w:szCs w:val="48"/>
+        </w:rPr>
+        <w:t>originally thought</w:t>
+      </w:r>
+      <w:r>
+        <w:rPr>
+          <w:rFonts w:cstheme="minorHAnsi"/>
+          <w:b/>
+          <w:bCs/>
+          <w:sz w:val="48"/>
+          <w:szCs w:val="48"/>
+        </w:rPr>
+        <w:t xml:space="preserve"> </w:t>
+      </w:r>
+      <w:r>
+        <w:rPr>
+          <w:rFonts w:cstheme="minorHAnsi"/>
+          <w:b/>
+          <w:bCs/>
+          <w:sz w:val="48"/>
+          <w:szCs w:val="48"/>
+        </w:rPr>
+        <w:t>that aggravated assault would have</w:t>
+      </w:r>
+      <w:r>
+        <w:rPr>
+          <w:rFonts w:cstheme="minorHAnsi"/>
+          <w:b/>
+          <w:bCs/>
+          <w:sz w:val="48"/>
+          <w:szCs w:val="48"/>
+        </w:rPr>
+        <w:t xml:space="preserve"> </w:t>
+      </w:r>
+      <w:r>
+        <w:rPr>
+          <w:rFonts w:cstheme="minorHAnsi"/>
+          <w:b/>
+          <w:bCs/>
+          <w:sz w:val="48"/>
+          <w:szCs w:val="48"/>
+        </w:rPr>
+        <w:t xml:space="preserve">the highest </w:t>
+      </w:r>
+      <w:r>
+        <w:rPr>
+          <w:rFonts w:cstheme="minorHAnsi"/>
+          <w:b/>
+          <w:bCs/>
+          <w:sz w:val="48"/>
+          <w:szCs w:val="48"/>
+        </w:rPr>
+        <w:t>rated</w:t>
+      </w:r>
+      <w:r>
+        <w:rPr>
+          <w:rFonts w:cstheme="minorHAnsi"/>
+          <w:b/>
+          <w:bCs/>
+          <w:sz w:val="48"/>
+          <w:szCs w:val="48"/>
+        </w:rPr>
+        <w:t xml:space="preserve"> </w:t>
+      </w:r>
+      <w:r>
+        <w:rPr>
+          <w:rFonts w:cstheme="minorHAnsi"/>
+          <w:b/>
+          <w:bCs/>
+          <w:sz w:val="48"/>
+          <w:szCs w:val="48"/>
+        </w:rPr>
+        <w:t xml:space="preserve">occurrences than </w:t>
+      </w:r>
+      <w:r>
+        <w:rPr>
+          <w:rFonts w:cstheme="minorHAnsi"/>
+          <w:b/>
+          <w:bCs/>
+          <w:sz w:val="48"/>
+          <w:szCs w:val="48"/>
+        </w:rPr>
+        <w:t>F</w:t>
+      </w:r>
+      <w:r>
+        <w:rPr>
+          <w:rFonts w:cstheme="minorHAnsi"/>
+          <w:b/>
+          <w:bCs/>
+          <w:sz w:val="48"/>
+          <w:szCs w:val="48"/>
+        </w:rPr>
+        <w:t xml:space="preserve">amily </w:t>
+      </w:r>
+      <w:r>
+        <w:rPr>
+          <w:rFonts w:cstheme="minorHAnsi"/>
+          <w:b/>
+          <w:bCs/>
+          <w:sz w:val="48"/>
+          <w:szCs w:val="48"/>
+        </w:rPr>
+        <w:t>D</w:t>
+      </w:r>
+      <w:r>
+        <w:rPr>
+          <w:rFonts w:cstheme="minorHAnsi"/>
+          <w:b/>
+          <w:bCs/>
+          <w:sz w:val="48"/>
+          <w:szCs w:val="48"/>
+        </w:rPr>
+        <w:t>isturbance</w:t>
+      </w:r>
+      <w:r>
+        <w:rPr>
+          <w:rFonts w:cstheme="minorHAnsi"/>
+          <w:b/>
+          <w:bCs/>
+          <w:sz w:val="48"/>
+          <w:szCs w:val="48"/>
+        </w:rPr>
+        <w:t xml:space="preserve">, Theft, </w:t>
+      </w:r>
+      <w:r>
+        <w:rPr>
+          <w:rFonts w:cstheme="minorHAnsi"/>
+          <w:b/>
+          <w:bCs/>
+          <w:sz w:val="48"/>
+          <w:szCs w:val="48"/>
+        </w:rPr>
+        <w:t xml:space="preserve">and </w:t>
+      </w:r>
+      <w:r>
+        <w:rPr>
+          <w:rFonts w:cstheme="minorHAnsi"/>
+          <w:b/>
+          <w:bCs/>
+          <w:sz w:val="48"/>
+          <w:szCs w:val="48"/>
+        </w:rPr>
+        <w:t>Burglary</w:t>
+      </w:r>
+      <w:r>
+        <w:rPr>
+          <w:rFonts w:cstheme="minorHAnsi"/>
+          <w:b/>
+          <w:bCs/>
+          <w:sz w:val="48"/>
+          <w:szCs w:val="48"/>
+        </w:rPr>
+        <w:t xml:space="preserve"> of vehicle.</w:t>
       </w:r>
     </w:p>
     <w:p>

</xml_diff>